<commit_message>
Vault backup: 28/02/24 13:38:04 XMG
Affected files:
.obsidian/workspace.json
Allgemein/Notizen Kurzvideo Erasmus.docx
Allgemein/~$tizen Kurzvideo Erasmus.docx
</commit_message>
<xml_diff>
--- a/Allgemein/Notizen Kurzvideo Erasmus.docx
+++ b/Allgemein/Notizen Kurzvideo Erasmus.docx
@@ -66,13 +66,7 @@
         <w:rPr>
           <w:lang w:val="en-GB"/>
         </w:rPr>
-        <w:t>=&gt;</w:t>
-      </w:r>
-      <w:r>
-        <w:rPr>
-          <w:lang w:val="en-GB"/>
-        </w:rPr>
-        <w:t xml:space="preserve"> </w:t>
+        <w:t xml:space="preserve">=&gt; </w:t>
       </w:r>
       <w:r>
         <w:rPr>
@@ -128,22 +122,94 @@
       </w:r>
       <w:r>
         <w:br/>
-        <w:t xml:space="preserve">Was gefällt mir an meiner Ausbildung? Was ist mein </w:t>
-      </w:r>
+        <w:t xml:space="preserve">Was gefällt mir an meiner Ausbildung? </w:t>
+      </w:r>
+      <w:r>
+        <w:rPr>
+          <w:lang w:val="en-GB"/>
+        </w:rPr>
+        <w:t xml:space="preserve">Was </w:t>
+      </w:r>
+      <w:proofErr w:type="spellStart"/>
+      <w:r>
+        <w:rPr>
+          <w:lang w:val="en-GB"/>
+        </w:rPr>
+        <w:t>ist</w:t>
+      </w:r>
+      <w:proofErr w:type="spellEnd"/>
+      <w:r>
+        <w:rPr>
+          <w:lang w:val="en-GB"/>
+        </w:rPr>
+        <w:t xml:space="preserve"> </w:t>
+      </w:r>
+      <w:proofErr w:type="spellStart"/>
+      <w:r>
+        <w:rPr>
+          <w:lang w:val="en-GB"/>
+        </w:rPr>
+        <w:t>mein</w:t>
+      </w:r>
+      <w:proofErr w:type="spellEnd"/>
+      <w:r>
+        <w:rPr>
+          <w:lang w:val="en-GB"/>
+        </w:rPr>
+        <w:t xml:space="preserve"> </w:t>
+      </w:r>
+      <w:proofErr w:type="spellStart"/>
       <w:r>
         <w:rPr>
           <w:b/>
           <w:bCs/>
-        </w:rPr>
-        <w:t>Bezug zur IT</w:t>
-      </w:r>
-      <w:r>
+          <w:lang w:val="en-GB"/>
+        </w:rPr>
+        <w:t>Bezug</w:t>
+      </w:r>
+      <w:proofErr w:type="spellEnd"/>
+      <w:r>
+        <w:rPr>
+          <w:b/>
+          <w:bCs/>
+          <w:lang w:val="en-GB"/>
+        </w:rPr>
+        <w:t xml:space="preserve"> </w:t>
+      </w:r>
+      <w:proofErr w:type="spellStart"/>
+      <w:r>
+        <w:rPr>
+          <w:b/>
+          <w:bCs/>
+          <w:lang w:val="en-GB"/>
+        </w:rPr>
+        <w:t>zur</w:t>
+      </w:r>
+      <w:proofErr w:type="spellEnd"/>
+      <w:r>
+        <w:rPr>
+          <w:b/>
+          <w:bCs/>
+          <w:lang w:val="en-GB"/>
+        </w:rPr>
+        <w:t xml:space="preserve"> IT</w:t>
+      </w:r>
+      <w:r>
+        <w:rPr>
+          <w:lang w:val="en-GB"/>
+        </w:rPr>
         <w:t>?</w:t>
       </w:r>
       <w:r>
+        <w:rPr>
+          <w:lang w:val="en-GB"/>
+        </w:rPr>
         <w:br/>
       </w:r>
       <w:r>
+        <w:rPr>
+          <w:lang w:val="en-GB"/>
+        </w:rPr>
         <w:br/>
       </w:r>
       <w:r>
@@ -154,24 +220,37 @@
       </w:r>
       <w:r>
         <w:rPr>
+          <w:lang w:val="en-GB"/>
+        </w:rPr>
+        <w:t xml:space="preserve"> </w:t>
+      </w:r>
+      <w:r>
+        <w:rPr>
           <w:highlight w:val="yellow"/>
           <w:lang w:val="en-GB"/>
         </w:rPr>
-        <w:t>I picked the schools IT department ‘cause the cash always on my mind, secure job</w:t>
+        <w:t xml:space="preserve">I picked the IT department, because </w:t>
       </w:r>
       <w:r>
         <w:rPr>
           <w:highlight w:val="yellow"/>
           <w:lang w:val="en-GB"/>
         </w:rPr>
-        <w:t xml:space="preserve"> thing</w:t>
+        <w:t>after I should have a secure job and I quite like designing an</w:t>
       </w:r>
       <w:r>
         <w:rPr>
           <w:highlight w:val="yellow"/>
           <w:lang w:val="en-GB"/>
         </w:rPr>
-        <w:t xml:space="preserve"> you know?</w:t>
+        <w:t>d</w:t>
+      </w:r>
+      <w:r>
+        <w:rPr>
+          <w:highlight w:val="yellow"/>
+          <w:lang w:val="en-GB"/>
+        </w:rPr>
+        <w:t xml:space="preserve"> programming webpages</w:t>
       </w:r>
       <w:r>
         <w:rPr>
@@ -395,6 +474,9 @@
         <w:br/>
         <w:t>=&gt;</w:t>
       </w:r>
+      <w:r>
+        <w:t xml:space="preserve"> </w:t>
+      </w:r>
     </w:p>
     <w:p>
       <w:pPr>
@@ -438,6 +520,18 @@
       <w:r>
         <w:br/>
         <w:t>=&gt;</w:t>
+      </w:r>
+      <w:r>
+        <w:t xml:space="preserve"> </w:t>
+      </w:r>
+      <w:r>
+        <w:rPr>
+          <w:highlight w:val="yellow"/>
+        </w:rPr>
+        <w:t>Wildunfall mit fatalen Folgen</w:t>
+      </w:r>
+      <w:r>
+        <w:tab/>
       </w:r>
     </w:p>
     <w:p/>

</xml_diff>